<commit_message>
Commit @ 2025-05-31 23:47:45
</commit_message>
<xml_diff>
--- a/assets/resume/Khaleel_Resume.docx
+++ b/assets/resume/Khaleel_Resume.docx
@@ -6,8 +6,14 @@
       <w:pPr>
         <w:pStyle w:val="Title"/>
         <w:ind w:left="360"/>
-      </w:pPr>
-      <w:r>
+        <w:rPr>
+          <w:lang w:val="de-DE"/>
+        </w:rPr>
+      </w:pPr>
+      <w:r>
+        <w:rPr>
+          <w:lang w:val="de-DE"/>
+        </w:rPr>
         <w:t>Khaleel Ahmad</w:t>
       </w:r>
     </w:p>
@@ -19,6 +25,7 @@
         <w:jc w:val="center"/>
         <w:rPr>
           <w:position w:val="2"/>
+          <w:lang w:val="de-DE"/>
         </w:rPr>
       </w:pPr>
       <w:r>
@@ -69,20 +76,34 @@
         <w:rPr>
           <w:spacing w:val="35"/>
           <w:position w:val="2"/>
+          <w:lang w:val="de-DE"/>
         </w:rPr>
         <w:t xml:space="preserve"> </w:t>
       </w:r>
       <w:hyperlink r:id="rId7" w:history="1">
         <w:r>
-          <w:t>+49 1706088323</w:t>
+          <w:rPr>
+            <w:lang w:val="de-DE"/>
+          </w:rPr>
+          <w:t>+49 1</w:t>
+        </w:r>
+        <w:r>
+          <w:rPr>
+            <w:lang w:val="de-DE"/>
+          </w:rPr>
+          <w:t>5563611714</w:t>
         </w:r>
       </w:hyperlink>
       <w:r>
-        <w:t xml:space="preserve"> </w:t>
-      </w:r>
-      <w:r>
-        <w:rPr>
-          <w:position w:val="2"/>
+        <w:rPr>
+          <w:lang w:val="de-DE"/>
+        </w:rPr>
+        <w:t xml:space="preserve"> </w:t>
+      </w:r>
+      <w:r>
+        <w:rPr>
+          <w:position w:val="2"/>
+          <w:lang w:val="de-DE"/>
         </w:rPr>
         <w:t xml:space="preserve">| </w:t>
       </w:r>
@@ -135,14 +156,103 @@
         <w:rPr>
           <w:spacing w:val="32"/>
           <w:position w:val="2"/>
+          <w:lang w:val="de-DE"/>
         </w:rPr>
         <w:t xml:space="preserve"> </w:t>
       </w:r>
       <w:hyperlink r:id="rId10" w:history="1">
         <w:r>
+          <w:rPr>
+            <w:lang w:val="de-DE"/>
+          </w:rPr>
           <w:t>khaleel.eu@gmail.com</w:t>
         </w:r>
       </w:hyperlink>
+      <w:r>
+        <w:rPr>
+          <w:lang w:val="de-DE"/>
+        </w:rPr>
+        <w:t xml:space="preserve"> |</w:t>
+      </w:r>
+      <w:r>
+        <w:rPr>
+          <w:lang w:val="de-DE"/>
+        </w:rPr>
+        <w:t xml:space="preserve">   </w:t>
+      </w:r>
+      <w:r>
+        <w:rPr>
+          <w:lang w:val="de-DE"/>
+        </w:rPr>
+        <w:t xml:space="preserve"> </w:t>
+      </w:r>
+      <w:r>
+        <w:rPr>
+          <w:noProof/>
+          <w:lang w:val="de-DE"/>
+        </w:rPr>
+        <w:drawing>
+          <wp:anchor distT="0" distB="0" distL="114300" distR="114300" simplePos="0" relativeHeight="251676672" behindDoc="1" locked="0" layoutInCell="1" allowOverlap="1" wp14:anchorId="3723B48F" wp14:editId="10F56B64">
+            <wp:simplePos x="0" y="0"/>
+            <wp:positionH relativeFrom="column">
+              <wp:posOffset>4116705</wp:posOffset>
+            </wp:positionH>
+            <wp:positionV relativeFrom="paragraph">
+              <wp:posOffset>-1270</wp:posOffset>
+            </wp:positionV>
+            <wp:extent cx="164465" cy="164465"/>
+            <wp:effectExtent l="0" t="0" r="0" b="6985"/>
+            <wp:wrapNone/>
+            <wp:docPr id="2142211383" name="Graphic 1" descr="Marker with solid fill"/>
+            <wp:cNvGraphicFramePr>
+              <a:graphicFrameLocks xmlns:a="http://schemas.openxmlformats.org/drawingml/2006/main" noChangeAspect="1"/>
+            </wp:cNvGraphicFramePr>
+            <a:graphic xmlns:a="http://schemas.openxmlformats.org/drawingml/2006/main">
+              <a:graphicData uri="http://schemas.openxmlformats.org/drawingml/2006/picture">
+                <pic:pic xmlns:pic="http://schemas.openxmlformats.org/drawingml/2006/picture">
+                  <pic:nvPicPr>
+                    <pic:cNvPr id="2142211383" name="Graphic 2142211383" descr="Marker with solid fill"/>
+                    <pic:cNvPicPr/>
+                  </pic:nvPicPr>
+                  <pic:blipFill>
+                    <a:blip r:embed="rId11">
+                      <a:extLst>
+                        <a:ext uri="{96DAC541-7B7A-43D3-8B79-37D633B846F1}">
+                          <asvg:svgBlip xmlns:asvg="http://schemas.microsoft.com/office/drawing/2016/SVG/main" r:embed="rId12"/>
+                        </a:ext>
+                      </a:extLst>
+                    </a:blip>
+                    <a:stretch>
+                      <a:fillRect/>
+                    </a:stretch>
+                  </pic:blipFill>
+                  <pic:spPr>
+                    <a:xfrm>
+                      <a:off x="0" y="0"/>
+                      <a:ext cx="164465" cy="164465"/>
+                    </a:xfrm>
+                    <a:prstGeom prst="rect">
+                      <a:avLst/>
+                    </a:prstGeom>
+                  </pic:spPr>
+                </pic:pic>
+              </a:graphicData>
+            </a:graphic>
+          </wp:anchor>
+        </w:drawing>
+      </w:r>
+      <w:r>
+        <w:rPr>
+          <w:lang w:val="de-DE"/>
+        </w:rPr>
+        <w:t xml:space="preserve">München, </w:t>
+      </w:r>
+      <w:r>
+        <w:rPr>
+          <w:lang w:val="de-DE"/>
+        </w:rPr>
+        <w:t>Germany</w:t>
+      </w:r>
     </w:p>
     <w:p>
       <w:pPr>
@@ -150,6 +260,9 @@
         <w:spacing w:line="276" w:lineRule="auto"/>
         <w:ind w:left="0" w:firstLine="0"/>
         <w:jc w:val="center"/>
+        <w:rPr>
+          <w:lang w:val="de-DE"/>
+        </w:rPr>
       </w:pPr>
       <w:r>
         <w:rPr>
@@ -168,7 +281,7 @@
             <wp:effectExtent l="0" t="0" r="0" b="0"/>
             <wp:wrapNone/>
             <wp:docPr id="1360209512" name="Picture 3">
-              <a:hlinkClick xmlns:a="http://schemas.openxmlformats.org/drawingml/2006/main" r:id="rId11"/>
+              <a:hlinkClick xmlns:a="http://schemas.openxmlformats.org/drawingml/2006/main" r:id="rId13"/>
             </wp:docPr>
             <wp:cNvGraphicFramePr>
               <a:graphicFrameLocks xmlns:a="http://schemas.openxmlformats.org/drawingml/2006/main" noChangeAspect="1"/>
@@ -178,12 +291,12 @@
                 <pic:pic xmlns:pic="http://schemas.openxmlformats.org/drawingml/2006/picture">
                   <pic:nvPicPr>
                     <pic:cNvPr id="1360209512" name="Picture 3">
-                      <a:hlinkClick r:id="rId11"/>
+                      <a:hlinkClick r:id="rId13"/>
                     </pic:cNvPr>
                     <pic:cNvPicPr/>
                   </pic:nvPicPr>
                   <pic:blipFill>
-                    <a:blip r:embed="rId12">
+                    <a:blip r:embed="rId14">
                       <a:extLst>
                         <a:ext uri="{28A0092B-C50C-407E-A947-70E740481C1C}">
                           <a14:useLocalDpi xmlns:a14="http://schemas.microsoft.com/office/drawing/2010/main" val="0"/>
@@ -220,7 +333,7 @@
           <w:noProof/>
         </w:rPr>
         <w:drawing>
-          <wp:anchor distT="0" distB="0" distL="114300" distR="114300" simplePos="0" relativeHeight="251675648" behindDoc="0" locked="0" layoutInCell="1" allowOverlap="1" wp14:anchorId="060C4E7D" wp14:editId="52BA95E6">
+          <wp:anchor distT="0" distB="0" distL="114300" distR="114300" simplePos="0" relativeHeight="251675648" behindDoc="0" locked="0" layoutInCell="1" allowOverlap="1" wp14:anchorId="060C4E7D" wp14:editId="44E070DB">
             <wp:simplePos x="0" y="0"/>
             <wp:positionH relativeFrom="column">
               <wp:posOffset>4615345</wp:posOffset>
@@ -232,7 +345,7 @@
             <wp:effectExtent l="0" t="0" r="3810" b="7620"/>
             <wp:wrapNone/>
             <wp:docPr id="705740789" name="Image 6">
-              <a:hlinkClick xmlns:a="http://schemas.openxmlformats.org/drawingml/2006/main" r:id="rId13"/>
+              <a:hlinkClick xmlns:a="http://schemas.openxmlformats.org/drawingml/2006/main" r:id="rId15"/>
             </wp:docPr>
             <wp:cNvGraphicFramePr>
               <a:graphicFrameLocks xmlns:a="http://schemas.openxmlformats.org/drawingml/2006/main"/>
@@ -242,12 +355,12 @@
                 <pic:pic xmlns:pic="http://schemas.openxmlformats.org/drawingml/2006/picture">
                   <pic:nvPicPr>
                     <pic:cNvPr id="705740789" name="Image 6">
-                      <a:hlinkClick r:id="rId13"/>
+                      <a:hlinkClick r:id="rId15"/>
                     </pic:cNvPr>
                     <pic:cNvPicPr/>
                   </pic:nvPicPr>
                   <pic:blipFill>
-                    <a:blip r:embed="rId14" cstate="print">
+                    <a:blip r:embed="rId16" cstate="print">
                       <a:extLst>
                         <a:ext uri="{28A0092B-C50C-407E-A947-70E740481C1C}">
                           <a14:useLocalDpi xmlns:a14="http://schemas.microsoft.com/office/drawing/2010/main" val="0"/>
@@ -279,17 +392,24 @@
           </wp:anchor>
         </w:drawing>
       </w:r>
-      <w:hyperlink r:id="rId15" w:history="1">
+      <w:hyperlink r:id="rId17" w:history="1">
         <w:r>
+          <w:rPr>
+            <w:lang w:val="de-DE"/>
+          </w:rPr>
           <w:t>github.com/khaleel-git</w:t>
         </w:r>
       </w:hyperlink>
       <w:r>
-        <w:t xml:space="preserve"> </w:t>
-      </w:r>
-      <w:r>
-        <w:rPr>
-          <w:position w:val="2"/>
+        <w:rPr>
+          <w:lang w:val="de-DE"/>
+        </w:rPr>
+        <w:t xml:space="preserve"> </w:t>
+      </w:r>
+      <w:r>
+        <w:rPr>
+          <w:position w:val="2"/>
+          <w:lang w:val="de-DE"/>
         </w:rPr>
         <w:t>|</w:t>
       </w:r>
@@ -297,6 +417,7 @@
         <w:rPr>
           <w:spacing w:val="-3"/>
           <w:position w:val="2"/>
+          <w:lang w:val="de-DE"/>
         </w:rPr>
         <w:t xml:space="preserve"> </w:t>
       </w:r>
@@ -310,7 +431,7 @@
             <wp:extent cx="120650" cy="120650"/>
             <wp:effectExtent l="0" t="0" r="0" b="0"/>
             <wp:docPr id="2097913933" name="Image 5">
-              <a:hlinkClick xmlns:a="http://schemas.openxmlformats.org/drawingml/2006/main" r:id="rId16"/>
+              <a:hlinkClick xmlns:a="http://schemas.openxmlformats.org/drawingml/2006/main" r:id="rId18"/>
             </wp:docPr>
             <wp:cNvGraphicFramePr>
               <a:graphicFrameLocks xmlns:a="http://schemas.openxmlformats.org/drawingml/2006/main"/>
@@ -320,12 +441,12 @@
                 <pic:pic xmlns:pic="http://schemas.openxmlformats.org/drawingml/2006/picture">
                   <pic:nvPicPr>
                     <pic:cNvPr id="2097913933" name="Image 5">
-                      <a:hlinkClick r:id="rId16"/>
+                      <a:hlinkClick r:id="rId18"/>
                     </pic:cNvPr>
                     <pic:cNvPicPr/>
                   </pic:nvPicPr>
                   <pic:blipFill>
-                    <a:blip r:embed="rId17" cstate="print"/>
+                    <a:blip r:embed="rId19" cstate="print"/>
                     <a:stretch>
                       <a:fillRect/>
                     </a:stretch>
@@ -349,20 +470,28 @@
         <w:rPr>
           <w:spacing w:val="10"/>
           <w:position w:val="2"/>
-        </w:rPr>
-        <w:t xml:space="preserve"> </w:t>
-      </w:r>
-      <w:hyperlink r:id="rId18">
+          <w:lang w:val="de-DE"/>
+        </w:rPr>
+        <w:t xml:space="preserve"> </w:t>
+      </w:r>
+      <w:hyperlink r:id="rId20">
         <w:r>
+          <w:rPr>
+            <w:lang w:val="de-DE"/>
+          </w:rPr>
           <w:t>linkedin.com/in/khaleel-ahmad</w:t>
         </w:r>
       </w:hyperlink>
       <w:r>
-        <w:t xml:space="preserve"> </w:t>
-      </w:r>
-      <w:r>
-        <w:rPr>
-          <w:position w:val="2"/>
+        <w:rPr>
+          <w:lang w:val="de-DE"/>
+        </w:rPr>
+        <w:t xml:space="preserve"> </w:t>
+      </w:r>
+      <w:r>
+        <w:rPr>
+          <w:position w:val="2"/>
+          <w:lang w:val="de-DE"/>
         </w:rPr>
         <w:t>|</w:t>
       </w:r>
@@ -370,6 +499,7 @@
         <w:rPr>
           <w:spacing w:val="-3"/>
           <w:position w:val="2"/>
+          <w:lang w:val="de-DE"/>
         </w:rPr>
         <w:t xml:space="preserve"> </w:t>
       </w:r>
@@ -377,11 +507,15 @@
         <w:rPr>
           <w:spacing w:val="11"/>
           <w:position w:val="2"/>
+          <w:lang w:val="de-DE"/>
         </w:rPr>
         <w:t xml:space="preserve">    </w:t>
       </w:r>
-      <w:hyperlink r:id="rId19">
+      <w:hyperlink r:id="rId21">
         <w:r>
+          <w:rPr>
+            <w:lang w:val="de-DE"/>
+          </w:rPr>
           <w:t>khaleel.eu</w:t>
         </w:r>
       </w:hyperlink>
@@ -1793,7 +1927,7 @@
             <wp:extent cx="137160" cy="137275"/>
             <wp:effectExtent l="0" t="0" r="0" b="0"/>
             <wp:docPr id="11" name="Image 11">
-              <a:hlinkClick xmlns:a="http://schemas.openxmlformats.org/drawingml/2006/main" r:id="rId20"/>
+              <a:hlinkClick xmlns:a="http://schemas.openxmlformats.org/drawingml/2006/main" r:id="rId22"/>
             </wp:docPr>
             <wp:cNvGraphicFramePr>
               <a:graphicFrameLocks xmlns:a="http://schemas.openxmlformats.org/drawingml/2006/main"/>
@@ -1803,12 +1937,12 @@
                 <pic:pic xmlns:pic="http://schemas.openxmlformats.org/drawingml/2006/picture">
                   <pic:nvPicPr>
                     <pic:cNvPr id="11" name="Image 11">
-                      <a:hlinkClick r:id="rId20"/>
+                      <a:hlinkClick r:id="rId22"/>
                     </pic:cNvPr>
                     <pic:cNvPicPr/>
                   </pic:nvPicPr>
                   <pic:blipFill>
-                    <a:blip r:embed="rId21" cstate="print"/>
+                    <a:blip r:embed="rId23" cstate="print"/>
                     <a:stretch>
                       <a:fillRect/>
                     </a:stretch>
@@ -2020,7 +2154,7 @@
             <wp:extent cx="141317" cy="130637"/>
             <wp:effectExtent l="0" t="0" r="0" b="3175"/>
             <wp:docPr id="1461422818" name="Image 5" descr="Ericsson Tech Migration Project">
-              <a:hlinkClick xmlns:a="http://schemas.openxmlformats.org/drawingml/2006/main" r:id="rId22"/>
+              <a:hlinkClick xmlns:a="http://schemas.openxmlformats.org/drawingml/2006/main" r:id="rId24"/>
             </wp:docPr>
             <wp:cNvGraphicFramePr>
               <a:graphicFrameLocks xmlns:a="http://schemas.openxmlformats.org/drawingml/2006/main"/>
@@ -2030,12 +2164,12 @@
                 <pic:pic xmlns:pic="http://schemas.openxmlformats.org/drawingml/2006/picture">
                   <pic:nvPicPr>
                     <pic:cNvPr id="1461422818" name="Image 5" descr="Ericsson Tech Migration Project">
-                      <a:hlinkClick r:id="rId22"/>
+                      <a:hlinkClick r:id="rId24"/>
                     </pic:cNvPr>
                     <pic:cNvPicPr/>
                   </pic:nvPicPr>
                   <pic:blipFill>
-                    <a:blip r:embed="rId17" cstate="print"/>
+                    <a:blip r:embed="rId19" cstate="print"/>
                     <a:stretch>
                       <a:fillRect/>
                     </a:stretch>
@@ -2285,7 +2419,7 @@
             <wp:extent cx="126888" cy="123845"/>
             <wp:effectExtent l="0" t="0" r="6985" b="0"/>
             <wp:docPr id="12" name="Image 12">
-              <a:hlinkClick xmlns:a="http://schemas.openxmlformats.org/drawingml/2006/main" r:id="rId23"/>
+              <a:hlinkClick xmlns:a="http://schemas.openxmlformats.org/drawingml/2006/main" r:id="rId25"/>
             </wp:docPr>
             <wp:cNvGraphicFramePr>
               <a:graphicFrameLocks xmlns:a="http://schemas.openxmlformats.org/drawingml/2006/main"/>
@@ -2295,12 +2429,12 @@
                 <pic:pic xmlns:pic="http://schemas.openxmlformats.org/drawingml/2006/picture">
                   <pic:nvPicPr>
                     <pic:cNvPr id="12" name="Image 12">
-                      <a:hlinkClick r:id="rId23"/>
+                      <a:hlinkClick r:id="rId25"/>
                     </pic:cNvPr>
                     <pic:cNvPicPr/>
                   </pic:nvPicPr>
                   <pic:blipFill>
-                    <a:blip r:embed="rId21" cstate="print"/>
+                    <a:blip r:embed="rId23" cstate="print"/>
                     <a:stretch>
                       <a:fillRect/>
                     </a:stretch>
@@ -2592,7 +2726,7 @@
     <mc:AlternateContent>
       <mc:Choice Requires="v">
         <w:pict>
-          <v:shapetype w14:anchorId="01593082" id="_x0000_t75" coordsize="21600,21600" o:spt="75" o:preferrelative="t" path="m@4@5l@4@11@9@11@9@5xe" filled="f" stroked="f">
+          <v:shapetype w14:anchorId="2A617F14" id="_x0000_t75" coordsize="21600,21600" o:spt="75" o:preferrelative="t" path="m@4@5l@4@11@9@11@9@5xe" filled="f" stroked="f">
             <v:stroke joinstyle="miter"/>
             <v:formulas>
               <v:f eqn="if lineDrawn pixelLineWidth 0"/>
@@ -2660,7 +2794,7 @@
     <mc:AlternateContent>
       <mc:Choice Requires="v">
         <w:pict>
-          <v:shape w14:anchorId="7B237125" id="Picture 1" o:spid="_x0000_i1025" type="#_x0000_t75" style="width:24pt;height:24pt;visibility:visible;mso-wrap-style:square">
+          <v:shape w14:anchorId="0E16836F" id="Picture 1" o:spid="_x0000_i1025" type="#_x0000_t75" style="width:24pt;height:24pt;visibility:visible;mso-wrap-style:square">
             <v:imagedata r:id="rId3" o:title=""/>
           </v:shape>
         </w:pict>

</xml_diff>